<commit_message>
docs: Se agregan documentos
</commit_message>
<xml_diff>
--- a/2- Diseño/04-Normalizacion/Formato_normalización_chequeo_entidad.docx
+++ b/2- Diseño/04-Normalizacion/Formato_normalización_chequeo_entidad.docx
@@ -212,7 +212,7 @@
           </w:tcPr>
           <w:p>
             <w:r>
-              <w:t xml:space="preserve">        X</w:t>
+              <w:t xml:space="preserve">        </w:t>
             </w:r>
           </w:p>
         </w:tc>
@@ -222,8 +222,10 @@
           </w:tcPr>
           <w:p>
             <w:r>
-              <w:t xml:space="preserve">         X</w:t>
-            </w:r>
+              <w:t xml:space="preserve">         </w:t>
+            </w:r>
+            <w:bookmarkStart w:id="0" w:name="_GoBack"/>
+            <w:bookmarkEnd w:id="0"/>
           </w:p>
         </w:tc>
       </w:tr>
@@ -297,7 +299,7 @@
           </w:tcPr>
           <w:p>
             <w:r>
-              <w:t xml:space="preserve">        X</w:t>
+              <w:t xml:space="preserve">        </w:t>
             </w:r>
           </w:p>
           <w:p/>
@@ -310,9 +312,6 @@
             <w:pPr>
               <w:ind w:left="425"/>
             </w:pPr>
-            <w:r>
-              <w:t>X</w:t>
-            </w:r>
           </w:p>
         </w:tc>
       </w:tr>
@@ -386,7 +385,7 @@
           </w:tcPr>
           <w:p>
             <w:r>
-              <w:t xml:space="preserve">         X</w:t>
+              <w:t xml:space="preserve">         </w:t>
             </w:r>
           </w:p>
         </w:tc>
@@ -396,7 +395,7 @@
           </w:tcPr>
           <w:p>
             <w:r>
-              <w:t xml:space="preserve">        X</w:t>
+              <w:t xml:space="preserve">        </w:t>
             </w:r>
           </w:p>
         </w:tc>
@@ -480,9 +479,6 @@
             <w:pPr>
               <w:ind w:left="425"/>
             </w:pPr>
-            <w:r>
-              <w:t>X</w:t>
-            </w:r>
           </w:p>
         </w:tc>
         <w:tc>
@@ -491,7 +487,7 @@
           </w:tcPr>
           <w:p>
             <w:r>
-              <w:t xml:space="preserve">         X</w:t>
+              <w:t xml:space="preserve">         </w:t>
             </w:r>
           </w:p>
         </w:tc>
@@ -568,9 +564,6 @@
             <w:pPr>
               <w:ind w:left="425"/>
             </w:pPr>
-            <w:r>
-              <w:t>X</w:t>
-            </w:r>
           </w:p>
         </w:tc>
         <w:tc>
@@ -579,7 +572,7 @@
           </w:tcPr>
           <w:p>
             <w:r>
-              <w:t xml:space="preserve">         X</w:t>
+              <w:t xml:space="preserve">         </w:t>
             </w:r>
           </w:p>
         </w:tc>
@@ -663,9 +656,6 @@
             <w:pPr>
               <w:ind w:left="425"/>
             </w:pPr>
-            <w:r>
-              <w:t>X</w:t>
-            </w:r>
           </w:p>
         </w:tc>
         <w:tc>
@@ -674,7 +664,7 @@
           </w:tcPr>
           <w:p>
             <w:r>
-              <w:t xml:space="preserve">         X</w:t>
+              <w:t xml:space="preserve">         </w:t>
             </w:r>
           </w:p>
         </w:tc>
@@ -751,9 +741,6 @@
             <w:pPr>
               <w:ind w:left="425"/>
             </w:pPr>
-            <w:r>
-              <w:t>X</w:t>
-            </w:r>
           </w:p>
         </w:tc>
         <w:tc>
@@ -762,7 +749,7 @@
           </w:tcPr>
           <w:p>
             <w:r>
-              <w:t xml:space="preserve">         X</w:t>
+              <w:t xml:space="preserve">         </w:t>
             </w:r>
           </w:p>
         </w:tc>
@@ -839,9 +826,6 @@
             <w:pPr>
               <w:ind w:left="425"/>
             </w:pPr>
-            <w:r>
-              <w:t>X</w:t>
-            </w:r>
           </w:p>
         </w:tc>
         <w:tc>
@@ -850,7 +834,7 @@
           </w:tcPr>
           <w:p>
             <w:r>
-              <w:t xml:space="preserve">         X</w:t>
+              <w:t xml:space="preserve">         </w:t>
             </w:r>
           </w:p>
         </w:tc>
@@ -873,8 +857,6 @@
         </w:rPr>
         <w:t>Formato de normalización y chequeo de cada entidad</w:t>
       </w:r>
-      <w:bookmarkStart w:id="0" w:name="_GoBack"/>
-      <w:bookmarkEnd w:id="0"/>
     </w:p>
     <w:sectPr>
       <w:pgSz w:w="11906" w:h="16838"/>

</xml_diff>

<commit_message>
docs: Se modifican documentos
</commit_message>
<xml_diff>
--- a/2- Diseño/04-Normalizacion/Formato_normalización_chequeo_entidad.docx
+++ b/2- Diseño/04-Normalizacion/Formato_normalización_chequeo_entidad.docx
@@ -199,10 +199,7 @@
           <w:p>
             <w:pPr>
               <w:pStyle w:val="Prrafodelista"/>
-              <w:numPr>
-                <w:ilvl w:val="0"/>
-                <w:numId w:val="1"/>
-              </w:numPr>
+              <w:ind w:left="785"/>
             </w:pPr>
           </w:p>
         </w:tc>
@@ -224,8 +221,6 @@
             <w:r>
               <w:t xml:space="preserve">         </w:t>
             </w:r>
-            <w:bookmarkStart w:id="0" w:name="_GoBack"/>
-            <w:bookmarkEnd w:id="0"/>
           </w:p>
         </w:tc>
       </w:tr>
@@ -286,20 +281,22 @@
           <w:p>
             <w:pPr>
               <w:pStyle w:val="Prrafodelista"/>
-              <w:numPr>
-                <w:ilvl w:val="0"/>
-                <w:numId w:val="1"/>
-              </w:numPr>
-            </w:pPr>
-          </w:p>
-        </w:tc>
-        <w:tc>
-          <w:tcPr>
-            <w:tcW w:w="1276" w:type="dxa"/>
-          </w:tcPr>
-          <w:p>
-            <w:r>
-              <w:t xml:space="preserve">        </w:t>
+              <w:ind w:left="785"/>
+            </w:pPr>
+          </w:p>
+        </w:tc>
+        <w:tc>
+          <w:tcPr>
+            <w:tcW w:w="1276" w:type="dxa"/>
+          </w:tcPr>
+          <w:p>
+            <w:r>
+              <w:t xml:space="preserve">   </w:t>
+            </w:r>
+            <w:bookmarkStart w:id="0" w:name="_GoBack"/>
+            <w:bookmarkEnd w:id="0"/>
+            <w:r>
+              <w:t xml:space="preserve">     </w:t>
             </w:r>
           </w:p>
           <w:p/>
@@ -372,10 +369,7 @@
           <w:p>
             <w:pPr>
               <w:pStyle w:val="Prrafodelista"/>
-              <w:numPr>
-                <w:ilvl w:val="0"/>
-                <w:numId w:val="1"/>
-              </w:numPr>
+              <w:ind w:left="785"/>
             </w:pPr>
           </w:p>
         </w:tc>
@@ -464,10 +458,7 @@
           <w:p>
             <w:pPr>
               <w:pStyle w:val="Prrafodelista"/>
-              <w:numPr>
-                <w:ilvl w:val="0"/>
-                <w:numId w:val="1"/>
-              </w:numPr>
+              <w:ind w:left="785"/>
             </w:pPr>
           </w:p>
         </w:tc>
@@ -549,10 +540,7 @@
           <w:p>
             <w:pPr>
               <w:pStyle w:val="Prrafodelista"/>
-              <w:numPr>
-                <w:ilvl w:val="0"/>
-                <w:numId w:val="1"/>
-              </w:numPr>
+              <w:ind w:left="785"/>
             </w:pPr>
           </w:p>
         </w:tc>
@@ -641,10 +629,7 @@
           <w:p>
             <w:pPr>
               <w:pStyle w:val="Prrafodelista"/>
-              <w:numPr>
-                <w:ilvl w:val="0"/>
-                <w:numId w:val="1"/>
-              </w:numPr>
+              <w:ind w:left="785"/>
             </w:pPr>
           </w:p>
         </w:tc>
@@ -726,10 +711,7 @@
           <w:p>
             <w:pPr>
               <w:pStyle w:val="Prrafodelista"/>
-              <w:numPr>
-                <w:ilvl w:val="0"/>
-                <w:numId w:val="1"/>
-              </w:numPr>
+              <w:ind w:left="785"/>
             </w:pPr>
           </w:p>
         </w:tc>
@@ -811,10 +793,7 @@
           <w:p>
             <w:pPr>
               <w:pStyle w:val="Prrafodelista"/>
-              <w:numPr>
-                <w:ilvl w:val="0"/>
-                <w:numId w:val="1"/>
-              </w:numPr>
+              <w:ind w:left="785"/>
             </w:pPr>
           </w:p>
         </w:tc>

</xml_diff>